<commit_message>
switch -> which typo
</commit_message>
<xml_diff>
--- a/Lab02.docx
+++ b/Lab02.docx
@@ -746,7 +746,6 @@
         </w:rPr>
         <w:t xml:space="preserve">• </w:t>
       </w:r>
-      <w:proofErr w:type="spellStart"/>
       <w:r>
         <w:rPr>
           <w:color w:val="000000"/>
@@ -761,25 +760,7 @@
           <w:sz w:val="22"/>
           <w:szCs w:val="22"/>
         </w:rPr>
-        <w:t>.h</w:t>
-      </w:r>
-      <w:proofErr w:type="spellEnd"/>
-      <w:r>
-        <w:rPr>
-          <w:color w:val="000000"/>
-          <w:sz w:val="22"/>
-          <w:szCs w:val="22"/>
-        </w:rPr>
-        <w:t xml:space="preserve">, </w:t>
-      </w:r>
-      <w:proofErr w:type="spellStart"/>
-      <w:r>
-        <w:rPr>
-          <w:color w:val="000000"/>
-          <w:sz w:val="22"/>
-          <w:szCs w:val="22"/>
-        </w:rPr>
-        <w:t>D</w:t>
+        <w:t>.h, D</w:t>
       </w:r>
       <w:r>
         <w:rPr>
@@ -795,52 +776,7 @@
           <w:sz w:val="22"/>
           <w:szCs w:val="22"/>
         </w:rPr>
-        <w:t>.c</w:t>
-      </w:r>
-      <w:proofErr w:type="spellEnd"/>
-      <w:r>
-        <w:rPr>
-          <w:color w:val="000000"/>
-          <w:sz w:val="22"/>
-          <w:szCs w:val="22"/>
-        </w:rPr>
-        <w:t xml:space="preserve">, </w:t>
-      </w:r>
-      <w:proofErr w:type="spellStart"/>
-      <w:r>
-        <w:rPr>
-          <w:color w:val="000000"/>
-          <w:sz w:val="22"/>
-          <w:szCs w:val="22"/>
-        </w:rPr>
-        <w:t>TExaS.h</w:t>
-      </w:r>
-      <w:proofErr w:type="spellEnd"/>
-      <w:r>
-        <w:rPr>
-          <w:color w:val="000000"/>
-          <w:sz w:val="22"/>
-          <w:szCs w:val="22"/>
-        </w:rPr>
-        <w:t xml:space="preserve">, </w:t>
-      </w:r>
-      <w:proofErr w:type="spellStart"/>
-      <w:r>
-        <w:rPr>
-          <w:color w:val="000000"/>
-          <w:sz w:val="22"/>
-          <w:szCs w:val="22"/>
-        </w:rPr>
-        <w:t>TExaS.c</w:t>
-      </w:r>
-      <w:proofErr w:type="spellEnd"/>
-      <w:r>
-        <w:rPr>
-          <w:color w:val="000000"/>
-          <w:sz w:val="22"/>
-          <w:szCs w:val="22"/>
-        </w:rPr>
-        <w:t xml:space="preserve"> </w:t>
+        <w:t xml:space="preserve">.c, TExaS.h, TExaS.c </w:t>
       </w:r>
       <w:r>
         <w:rPr>
@@ -921,7 +857,6 @@
         </w:rPr>
         <w:t xml:space="preserve"> The object of this lab is to implement </w:t>
       </w:r>
-      <w:proofErr w:type="spellStart"/>
       <w:r>
         <w:rPr>
           <w:b/>
@@ -932,7 +867,6 @@
         </w:rPr>
         <w:t>Dump.c</w:t>
       </w:r>
-      <w:proofErr w:type="spellEnd"/>
       <w:r>
         <w:rPr>
           <w:color w:val="000000"/>
@@ -1073,7 +1007,6 @@
         </w:rPr>
         <w:t xml:space="preserve"> and the </w:t>
       </w:r>
-      <w:proofErr w:type="spellStart"/>
       <w:r>
         <w:rPr>
           <w:b/>
@@ -1099,19 +1032,8 @@
           <w:sz w:val="22"/>
           <w:szCs w:val="22"/>
         </w:rPr>
-        <w:t>.h</w:t>
-      </w:r>
-      <w:proofErr w:type="spellEnd"/>
-      <w:r>
-        <w:rPr>
-          <w:b/>
-          <w:color w:val="000000"/>
-          <w:sz w:val="22"/>
-          <w:szCs w:val="22"/>
-        </w:rPr>
-        <w:t xml:space="preserve">, </w:t>
-      </w:r>
-      <w:proofErr w:type="spellStart"/>
+        <w:t xml:space="preserve">.h, </w:t>
+      </w:r>
       <w:r>
         <w:rPr>
           <w:b/>
@@ -1137,49 +1059,8 @@
           <w:sz w:val="22"/>
           <w:szCs w:val="22"/>
         </w:rPr>
-        <w:t>.c</w:t>
-      </w:r>
-      <w:proofErr w:type="spellEnd"/>
-      <w:r>
-        <w:rPr>
-          <w:b/>
-          <w:color w:val="000000"/>
-          <w:sz w:val="22"/>
-          <w:szCs w:val="22"/>
-        </w:rPr>
-        <w:t xml:space="preserve">, </w:t>
-      </w:r>
-      <w:proofErr w:type="spellStart"/>
-      <w:r>
-        <w:rPr>
-          <w:b/>
-          <w:color w:val="000000"/>
-          <w:sz w:val="22"/>
-          <w:szCs w:val="22"/>
-        </w:rPr>
-        <w:t>TExaS.h</w:t>
-      </w:r>
-      <w:proofErr w:type="spellEnd"/>
-      <w:r>
-        <w:rPr>
-          <w:b/>
-          <w:color w:val="000000"/>
-          <w:sz w:val="22"/>
-          <w:szCs w:val="22"/>
-        </w:rPr>
-        <w:t xml:space="preserve">, </w:t>
-      </w:r>
-      <w:proofErr w:type="spellStart"/>
-      <w:r>
-        <w:rPr>
-          <w:b/>
-          <w:color w:val="000000"/>
-          <w:sz w:val="22"/>
-          <w:szCs w:val="22"/>
-        </w:rPr>
-        <w:t>TExaS.c</w:t>
-      </w:r>
-      <w:proofErr w:type="spellEnd"/>
+        <w:t>.c, TExaS.h, TExaS.c</w:t>
+      </w:r>
       <w:r>
         <w:rPr>
           <w:color w:val="000000"/>
@@ -1240,7 +1121,6 @@
         </w:rPr>
         <w:t xml:space="preserve">project along the other projects. Place the </w:t>
       </w:r>
-      <w:proofErr w:type="spellStart"/>
       <w:r>
         <w:rPr>
           <w:b/>
@@ -1266,19 +1146,8 @@
           <w:sz w:val="22"/>
           <w:szCs w:val="22"/>
         </w:rPr>
-        <w:t>.h</w:t>
-      </w:r>
-      <w:proofErr w:type="spellEnd"/>
-      <w:r>
-        <w:rPr>
-          <w:b/>
-          <w:color w:val="000000"/>
-          <w:sz w:val="22"/>
-          <w:szCs w:val="22"/>
-        </w:rPr>
-        <w:t xml:space="preserve">, </w:t>
-      </w:r>
-      <w:proofErr w:type="spellStart"/>
+        <w:t xml:space="preserve">.h, </w:t>
+      </w:r>
       <w:r>
         <w:rPr>
           <w:b/>
@@ -1304,49 +1173,8 @@
           <w:sz w:val="22"/>
           <w:szCs w:val="22"/>
         </w:rPr>
-        <w:t>.c</w:t>
-      </w:r>
-      <w:proofErr w:type="spellEnd"/>
-      <w:r>
-        <w:rPr>
-          <w:b/>
-          <w:color w:val="000000"/>
-          <w:sz w:val="22"/>
-          <w:szCs w:val="22"/>
-        </w:rPr>
-        <w:t xml:space="preserve">, </w:t>
-      </w:r>
-      <w:proofErr w:type="spellStart"/>
-      <w:r>
-        <w:rPr>
-          <w:b/>
-          <w:color w:val="000000"/>
-          <w:sz w:val="22"/>
-          <w:szCs w:val="22"/>
-        </w:rPr>
-        <w:t>TExaS.h</w:t>
-      </w:r>
-      <w:proofErr w:type="spellEnd"/>
-      <w:r>
-        <w:rPr>
-          <w:b/>
-          <w:color w:val="000000"/>
-          <w:sz w:val="22"/>
-          <w:szCs w:val="22"/>
-        </w:rPr>
-        <w:t xml:space="preserve">, </w:t>
-      </w:r>
-      <w:proofErr w:type="spellStart"/>
-      <w:r>
-        <w:rPr>
-          <w:b/>
-          <w:color w:val="000000"/>
-          <w:sz w:val="22"/>
-          <w:szCs w:val="22"/>
-        </w:rPr>
-        <w:t>TExaS.c</w:t>
-      </w:r>
-      <w:proofErr w:type="spellEnd"/>
+        <w:t>.c, TExaS.h, TExaS.c</w:t>
+      </w:r>
       <w:r>
         <w:rPr>
           <w:color w:val="000000"/>
@@ -1355,7 +1183,6 @@
         </w:rPr>
         <w:t xml:space="preserve"> files in the </w:t>
       </w:r>
-      <w:proofErr w:type="spellStart"/>
       <w:r>
         <w:rPr>
           <w:b/>
@@ -1365,7 +1192,6 @@
         </w:rPr>
         <w:t>inc</w:t>
       </w:r>
-      <w:proofErr w:type="spellEnd"/>
       <w:r>
         <w:rPr>
           <w:color w:val="000000"/>
@@ -1455,7 +1281,6 @@
         </w:rPr>
         <w:t xml:space="preserve">Write the C code to implement the functions in the </w:t>
       </w:r>
-      <w:proofErr w:type="spellStart"/>
       <w:r>
         <w:rPr>
           <w:b/>
@@ -1483,7 +1308,6 @@
         </w:rPr>
         <w:t>.c</w:t>
       </w:r>
-      <w:proofErr w:type="spellEnd"/>
       <w:r>
         <w:rPr>
           <w:color w:val="000000"/>
@@ -2060,7 +1884,7 @@
                     </wp:anchor>
                   </w:drawing>
                 </mc:Choice>
-                <mc:Fallback xmlns:a="http://schemas.openxmlformats.org/drawingml/2006/main" xmlns:pic="http://schemas.openxmlformats.org/drawingml/2006/picture" xmlns:a14="http://schemas.microsoft.com/office/drawing/2010/main" xmlns:c="http://schemas.openxmlformats.org/drawingml/2006/chart">
+                <mc:Fallback xmlns:c="http://schemas.openxmlformats.org/drawingml/2006/chart" xmlns:a14="http://schemas.microsoft.com/office/drawing/2010/main" xmlns:pic="http://schemas.openxmlformats.org/drawingml/2006/picture" xmlns:a="http://schemas.openxmlformats.org/drawingml/2006/main">
                   <w:pict w14:anchorId="6F6D4804">
                     <v:shapetype id="_x0000_t13" coordsize="21600,21600" o:spt="13" adj="16200,5400" path="m@0,l@0@1,0@1,0@2@0@2@0,21600,21600,10800xe" w14:anchorId="002DF761">
                       <v:stroke joinstyle="miter"/>
@@ -2423,7 +2247,7 @@
                     </wp:anchor>
                   </w:drawing>
                 </mc:Choice>
-                <mc:Fallback xmlns:a="http://schemas.openxmlformats.org/drawingml/2006/main" xmlns:pic="http://schemas.openxmlformats.org/drawingml/2006/picture" xmlns:a14="http://schemas.microsoft.com/office/drawing/2010/main" xmlns:c="http://schemas.openxmlformats.org/drawingml/2006/chart">
+                <mc:Fallback xmlns:c="http://schemas.openxmlformats.org/drawingml/2006/chart" xmlns:a14="http://schemas.microsoft.com/office/drawing/2010/main" xmlns:pic="http://schemas.openxmlformats.org/drawingml/2006/picture" xmlns:a="http://schemas.openxmlformats.org/drawingml/2006/main">
                   <w:pict w14:anchorId="1B457CEE">
                     <v:shape id="Arrow: Right 2" style="position:absolute;margin-left:299.9pt;margin-top:8pt;width:23.85pt;height:15.45pt;z-index:251661312;visibility:visible;mso-wrap-style:square;mso-wrap-distance-left:9pt;mso-wrap-distance-top:0;mso-wrap-distance-right:9pt;mso-wrap-distance-bottom:0;mso-position-horizontal:absolute;mso-position-horizontal-relative:text;mso-position-vertical:absolute;mso-position-vertical-relative:text;v-text-anchor:middle" o:spid="_x0000_s1026" fillcolor="#4472c4 [3204]" strokecolor="#1f3763 [1604]" strokeweight="1pt" type="#_x0000_t13" adj="14600" o:gfxdata="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" w14:anchorId="1CFE1335"/>
                   </w:pict>
@@ -2822,7 +2646,7 @@
                     </wp:anchor>
                   </w:drawing>
                 </mc:Choice>
-                <mc:Fallback xmlns:a="http://schemas.openxmlformats.org/drawingml/2006/main" xmlns:pic="http://schemas.openxmlformats.org/drawingml/2006/picture" xmlns:a14="http://schemas.microsoft.com/office/drawing/2010/main" xmlns:c="http://schemas.openxmlformats.org/drawingml/2006/chart">
+                <mc:Fallback xmlns:c="http://schemas.openxmlformats.org/drawingml/2006/chart" xmlns:a14="http://schemas.microsoft.com/office/drawing/2010/main" xmlns:pic="http://schemas.openxmlformats.org/drawingml/2006/picture" xmlns:a="http://schemas.openxmlformats.org/drawingml/2006/main">
                   <w:pict w14:anchorId="0B3495AB">
                     <v:shape id="Arrow: Right 5" style="position:absolute;margin-left:293.8pt;margin-top:4.15pt;width:23.85pt;height:15.45pt;z-index:251665408;visibility:visible;mso-wrap-style:square;mso-wrap-distance-left:9pt;mso-wrap-distance-top:0;mso-wrap-distance-right:9pt;mso-wrap-distance-bottom:0;mso-position-horizontal:absolute;mso-position-horizontal-relative:text;mso-position-vertical:absolute;mso-position-vertical-relative:text;v-text-anchor:middle" o:spid="_x0000_s1026" fillcolor="#4472c4 [3204]" strokecolor="#1f3763 [1604]" strokeweight="1pt" type="#_x0000_t13" adj="14600" o:gfxdata="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" w14:anchorId="02C680B8"/>
                   </w:pict>
@@ -3376,27 +3200,7 @@
                 <w:sz w:val="18"/>
                 <w:szCs w:val="18"/>
               </w:rPr>
-              <w:t>while(</w:t>
-            </w:r>
-            <w:proofErr w:type="spellStart"/>
-            <w:r>
-              <w:rPr>
-                <w:rFonts w:ascii="Courier New" w:hAnsi="Courier New" w:cs="Courier New"/>
-                <w:b/>
-                <w:sz w:val="18"/>
-                <w:szCs w:val="18"/>
-              </w:rPr>
-              <w:t>RealTimeCount</w:t>
-            </w:r>
-            <w:proofErr w:type="spellEnd"/>
-            <w:r>
-              <w:rPr>
-                <w:rFonts w:ascii="Courier New" w:hAnsi="Courier New" w:cs="Courier New"/>
-                <w:b/>
-                <w:sz w:val="18"/>
-                <w:szCs w:val="18"/>
-              </w:rPr>
-              <w:t xml:space="preserve"> &lt; 3000){ </w:t>
+              <w:t xml:space="preserve">while(RealTimeCount &lt; 3000){ </w:t>
             </w:r>
           </w:p>
           <w:p>
@@ -3894,7 +3698,13 @@
         </w:r>
       </w:hyperlink>
       <w:r>
-        <w:t> and find switch instructions in the above while loop take more than 3 cycles to execute.</w:t>
+        <w:t xml:space="preserve"> and find </w:t>
+      </w:r>
+      <w:r>
+        <w:t>which</w:t>
+      </w:r>
+      <w:r>
+        <w:t xml:space="preserve"> instructions in the above while loop take more than 3 cycles to execute.</w:t>
       </w:r>
       <w:r>
         <w:t xml:space="preserve"> Assume P=3 for the </w:t>
@@ -6427,7 +6237,6 @@
         </w:rPr>
         <w:t xml:space="preserve"> Within </w:t>
       </w:r>
-      <w:proofErr w:type="spellStart"/>
       <w:r>
         <w:rPr>
           <w:b/>
@@ -6438,7 +6247,6 @@
         </w:rPr>
         <w:t>TExaSdisplay</w:t>
       </w:r>
-      <w:proofErr w:type="spellEnd"/>
       <w:r>
         <w:rPr>
           <w:color w:val="000000"/>
@@ -6471,20 +6279,8 @@
           <w:sz w:val="22"/>
           <w:szCs w:val="22"/>
         </w:rPr>
-        <w:t>View-&gt;Oscilloscope, View-&gt;</w:t>
-      </w:r>
-      <w:proofErr w:type="spellStart"/>
-      <w:r>
-        <w:rPr>
-          <w:b/>
-          <w:bCs/>
-          <w:color w:val="000000"/>
-          <w:sz w:val="22"/>
-          <w:szCs w:val="22"/>
-        </w:rPr>
-        <w:t>SpectrumAnalyzer</w:t>
-      </w:r>
-      <w:proofErr w:type="spellEnd"/>
+        <w:t>View-&gt;Oscilloscope, View-&gt;SpectrumAnalyzer</w:t>
+      </w:r>
       <w:r>
         <w:rPr>
           <w:color w:val="000000"/>
@@ -7206,7 +7002,6 @@
         </w:rPr>
         <w:t xml:space="preserve">Timer2A ISR (should be about 1us, depending on your </w:t>
       </w:r>
-      <w:proofErr w:type="spellStart"/>
       <w:r>
         <w:rPr>
           <w:b/>
@@ -7217,7 +7012,6 @@
         </w:rPr>
         <w:t>Jitter_Measure</w:t>
       </w:r>
-      <w:proofErr w:type="spellEnd"/>
       <w:r>
         <w:rPr>
           <w:color w:val="000000"/>
@@ -8971,29 +8765,7 @@
           <w:sz w:val="22"/>
           <w:szCs w:val="22"/>
         </w:rPr>
-        <w:t xml:space="preserve">. Debug your </w:t>
-      </w:r>
-      <w:proofErr w:type="spellStart"/>
-      <w:r>
-        <w:rPr>
-          <w:b/>
-          <w:bCs/>
-          <w:color w:val="000000"/>
-          <w:sz w:val="22"/>
-          <w:szCs w:val="22"/>
-        </w:rPr>
-        <w:t>Dump.c</w:t>
-      </w:r>
-      <w:proofErr w:type="spellEnd"/>
-      <w:r>
-        <w:rPr>
-          <w:b/>
-          <w:bCs/>
-          <w:color w:val="000000"/>
-          <w:sz w:val="22"/>
-          <w:szCs w:val="22"/>
-        </w:rPr>
-        <w:t xml:space="preserve"> functions</w:t>
+        <w:t>. Debug your Dump.c functions</w:t>
       </w:r>
       <w:r>
         <w:rPr>
@@ -11139,34 +10911,14 @@
         </w:rPr>
         <w:t>C) Software Design (</w:t>
       </w:r>
-      <w:proofErr w:type="spellStart"/>
-      <w:r>
-        <w:rPr>
-          <w:color w:val="000000"/>
-          <w:sz w:val="22"/>
-          <w:szCs w:val="22"/>
-        </w:rPr>
-        <w:t>Dump.c</w:t>
-      </w:r>
-      <w:proofErr w:type="spellEnd"/>
-      <w:r>
-        <w:rPr>
-          <w:color w:val="000000"/>
-          <w:sz w:val="22"/>
-          <w:szCs w:val="22"/>
-        </w:rPr>
-        <w:t xml:space="preserve"> and </w:t>
-      </w:r>
-      <w:proofErr w:type="spellStart"/>
-      <w:r>
-        <w:rPr>
-          <w:color w:val="000000"/>
-          <w:sz w:val="22"/>
-          <w:szCs w:val="22"/>
-        </w:rPr>
-        <w:t>Dump.h</w:t>
-      </w:r>
-      <w:proofErr w:type="spellEnd"/>
+      <w:r>
+        <w:rPr>
+          <w:color w:val="000000"/>
+          <w:sz w:val="22"/>
+          <w:szCs w:val="22"/>
+        </w:rPr>
+        <w:t>Dump.c and Dump.h</w:t>
+      </w:r>
       <w:r>
         <w:rPr>
           <w:color w:val="000000"/>
@@ -11309,25 +11061,7 @@
           <w:sz w:val="22"/>
           <w:szCs w:val="22"/>
         </w:rPr>
-        <w:t xml:space="preserve">2) In this lab we dumped strategic information into arrays and processed the arrays later. Notice this approach gives us similar information we could have generated with a </w:t>
-      </w:r>
-      <w:proofErr w:type="spellStart"/>
-      <w:r>
-        <w:rPr>
-          <w:color w:val="000000"/>
-          <w:sz w:val="22"/>
-          <w:szCs w:val="22"/>
-        </w:rPr>
-        <w:t>printf</w:t>
-      </w:r>
-      <w:proofErr w:type="spellEnd"/>
-      <w:r>
-        <w:rPr>
-          <w:color w:val="000000"/>
-          <w:sz w:val="22"/>
-          <w:szCs w:val="22"/>
-        </w:rPr>
-        <w:t xml:space="preserve"> statement. In </w:t>
+        <w:t xml:space="preserve">2) In this lab we dumped strategic information into arrays and processed the arrays later. Notice this approach gives us similar information we could have generated with a printf statement. In </w:t>
       </w:r>
       <w:r>
         <w:rPr>
@@ -11343,43 +11077,7 @@
           <w:sz w:val="22"/>
           <w:szCs w:val="22"/>
         </w:rPr>
-        <w:t xml:space="preserve">ways are </w:t>
-      </w:r>
-      <w:proofErr w:type="spellStart"/>
-      <w:r>
-        <w:rPr>
-          <w:color w:val="000000"/>
-          <w:sz w:val="22"/>
-          <w:szCs w:val="22"/>
-        </w:rPr>
-        <w:t>printf</w:t>
-      </w:r>
-      <w:proofErr w:type="spellEnd"/>
-      <w:r>
-        <w:rPr>
-          <w:color w:val="000000"/>
-          <w:sz w:val="22"/>
-          <w:szCs w:val="22"/>
-        </w:rPr>
-        <w:t xml:space="preserve"> statements better than dumps? In what ways are dumps better than </w:t>
-      </w:r>
-      <w:proofErr w:type="spellStart"/>
-      <w:r>
-        <w:rPr>
-          <w:color w:val="000000"/>
-          <w:sz w:val="22"/>
-          <w:szCs w:val="22"/>
-        </w:rPr>
-        <w:t>printf</w:t>
-      </w:r>
-      <w:proofErr w:type="spellEnd"/>
-      <w:r>
-        <w:rPr>
-          <w:color w:val="000000"/>
-          <w:sz w:val="22"/>
-          <w:szCs w:val="22"/>
-        </w:rPr>
-        <w:t xml:space="preserve"> statements?</w:t>
+        <w:t>ways are printf statements better than dumps? In what ways are dumps better than printf statements?</w:t>
       </w:r>
     </w:p>
     <w:p>
@@ -12567,6 +12265,7 @@
     <w:lsdException w:name="HTML Sample" w:semiHidden="1" w:unhideWhenUsed="1"/>
     <w:lsdException w:name="HTML Typewriter" w:semiHidden="1" w:unhideWhenUsed="1"/>
     <w:lsdException w:name="HTML Variable" w:semiHidden="1" w:unhideWhenUsed="1"/>
+    <w:lsdException w:name="Normal Table" w:semiHidden="1" w:unhideWhenUsed="1"/>
     <w:lsdException w:name="annotation subject" w:semiHidden="1" w:unhideWhenUsed="1"/>
     <w:lsdException w:name="No List" w:semiHidden="1" w:unhideWhenUsed="1"/>
     <w:lsdException w:name="Outline List 1" w:semiHidden="1" w:unhideWhenUsed="1"/>
@@ -12613,7 +12312,9 @@
     <w:lsdException w:name="Table Subtle 2" w:semiHidden="1" w:unhideWhenUsed="1"/>
     <w:lsdException w:name="Table Web 1" w:semiHidden="1" w:unhideWhenUsed="1"/>
     <w:lsdException w:name="Table Web 2" w:semiHidden="1" w:unhideWhenUsed="1"/>
+    <w:lsdException w:name="Table Web 3" w:semiHidden="1" w:unhideWhenUsed="1"/>
     <w:lsdException w:name="Balloon Text" w:semiHidden="1" w:unhideWhenUsed="1"/>
+    <w:lsdException w:name="Table Theme" w:semiHidden="1" w:unhideWhenUsed="1"/>
     <w:lsdException w:name="Placeholder Text" w:semiHidden="1" w:uiPriority="99"/>
     <w:lsdException w:name="No Spacing" w:uiPriority="1" w:qFormat="1"/>
     <w:lsdException w:name="Light Shading" w:uiPriority="60"/>

</xml_diff>